<commit_message>
Project 7 completed in word file
</commit_message>
<xml_diff>
--- a/Embedded_System_and_IoT_LAB_FILE.docx
+++ b/Embedded_System_and_IoT_LAB_FILE.docx
@@ -2140,7 +2140,7 @@
           <w:b/>
           <w:u w:val="single"/>
         </w:rPr>
-        <w:t>STIMULATION CIRCUIT</w:t>
+        <w:t>SIMULATION CIRCUIT</w:t>
       </w:r>
       <w:r>
         <w:rPr>
@@ -3864,7 +3864,7 @@
           <w:b/>
           <w:u w:val="single"/>
         </w:rPr>
-        <w:t>STIMULATION CIRCUIT</w:t>
+        <w:t>SIMULATION CIRCUIT</w:t>
       </w:r>
       <w:r>
         <w:rPr>
@@ -5209,7 +5209,7 @@
           <w:b/>
           <w:u w:val="single"/>
         </w:rPr>
-        <w:t>STIMULATION CIRCUIT</w:t>
+        <w:t>SIMULATION CIRCUIT</w:t>
       </w:r>
       <w:r>
         <w:rPr>
@@ -6623,7 +6623,7 @@
           <w:b/>
           <w:u w:val="single"/>
         </w:rPr>
-        <w:t>STIMULATION CIRCUIT</w:t>
+        <w:t>SIMULATION CIRCUIT</w:t>
       </w:r>
       <w:r>
         <w:rPr>
@@ -8088,7 +8088,7 @@
           <w:b/>
           <w:u w:val="single"/>
         </w:rPr>
-        <w:t>STIMULATION CIRCUIT</w:t>
+        <w:t>SIMULATION CIRCUIT</w:t>
       </w:r>
       <w:r>
         <w:rPr>
@@ -9611,7 +9611,7 @@
           <w:b/>
           <w:u w:val="single"/>
         </w:rPr>
-        <w:t>STIMULATION CIRCUIT</w:t>
+        <w:t>SIMULATION CIRCUIT</w:t>
       </w:r>
       <w:r>
         <w:rPr>
@@ -10166,7 +10166,47 @@
         <w:rPr>
           <w:rFonts w:ascii="Times New Roman" w:eastAsia="Times New Roman" w:hAnsi="Times New Roman"/>
         </w:rPr>
-        <w:t>PROTEUS: ATMEGA 328, capacitors, crystal, led, ultrasonic sensor(HCSR04),ARDUINO IDE</w:t>
+        <w:t>PROTEUS: ATMEGA 328, capacitors, crystal, led, ultrasonic sensor</w:t>
+      </w:r>
+      <w:r>
+        <w:rPr>
+          <w:rFonts w:ascii="Times New Roman" w:eastAsia="Times New Roman" w:hAnsi="Times New Roman"/>
+        </w:rPr>
+        <w:t xml:space="preserve"> </w:t>
+      </w:r>
+    </w:p>
+    <w:p>
+      <w:pPr>
+        <w:ind w:left="2160" w:right="-891" w:firstLine="720"/>
+        <w:rPr>
+          <w:rFonts w:ascii="Times New Roman" w:eastAsia="Times New Roman" w:hAnsi="Times New Roman"/>
+        </w:rPr>
+      </w:pPr>
+      <w:r>
+        <w:rPr>
+          <w:rFonts w:ascii="Times New Roman" w:eastAsia="Times New Roman" w:hAnsi="Times New Roman"/>
+        </w:rPr>
+        <w:t>(HCSR04),</w:t>
+      </w:r>
+      <w:r>
+        <w:rPr>
+          <w:rFonts w:ascii="Times New Roman" w:eastAsia="Times New Roman" w:hAnsi="Times New Roman"/>
+        </w:rPr>
+        <w:t xml:space="preserve"> </w:t>
+      </w:r>
+    </w:p>
+    <w:p>
+      <w:pPr>
+        <w:ind w:left="2160" w:right="-891" w:firstLine="720"/>
+        <w:rPr>
+          <w:rFonts w:ascii="Times New Roman" w:eastAsia="Times New Roman" w:hAnsi="Times New Roman"/>
+        </w:rPr>
+      </w:pPr>
+      <w:r>
+        <w:rPr>
+          <w:rFonts w:ascii="Times New Roman" w:eastAsia="Times New Roman" w:hAnsi="Times New Roman"/>
+        </w:rPr>
+        <w:t>ARDUINO IDE</w:t>
       </w:r>
     </w:p>
     <w:p>
@@ -10205,22 +10245,28 @@
         <w:pStyle w:val="ListParagraph"/>
         <w:numPr>
           <w:ilvl w:val="0"/>
-          <w:numId w:val="8"/>
+          <w:numId w:val="10"/>
         </w:numPr>
         <w:ind w:right="-749"/>
         <w:rPr>
-          <w:rFonts w:ascii="Times New Roman" w:eastAsia="Times New Roman" w:hAnsi="Times New Roman"/>
-        </w:rPr>
-      </w:pPr>
-      <w:r>
-        <w:rPr>
-          <w:rFonts w:ascii="Times New Roman" w:eastAsia="Times New Roman" w:hAnsi="Times New Roman"/>
+          <w:rFonts w:ascii="Arial" w:eastAsia="Times New Roman" w:hAnsi="Arial" w:cs="Arial"/>
+          <w:sz w:val="22"/>
+          <w:szCs w:val="22"/>
+        </w:rPr>
+      </w:pPr>
+      <w:r>
+        <w:rPr>
+          <w:rFonts w:ascii="Arial" w:eastAsia="Times New Roman" w:hAnsi="Arial" w:cs="Arial"/>
+          <w:sz w:val="22"/>
+          <w:szCs w:val="22"/>
         </w:rPr>
         <w:t xml:space="preserve">PROTEUS: </w:t>
       </w:r>
       <w:r>
         <w:rPr>
-          <w:rFonts w:ascii="Times New Roman" w:eastAsia="Times New Roman" w:hAnsi="Times New Roman"/>
+          <w:rFonts w:ascii="Arial" w:eastAsia="Times New Roman" w:hAnsi="Arial" w:cs="Arial"/>
+          <w:sz w:val="22"/>
+          <w:szCs w:val="22"/>
           <w:highlight w:val="white"/>
         </w:rPr>
         <w:t>The Proteus Design Suite is a proprietary software tool suite used primarily for electronic design automation. The software is used mainly by electronic design engineers and technicians to create schematics and electronic prints for manufacturing printed circuit boards.</w:t>
@@ -10230,25 +10276,31 @@
       <w:pPr>
         <w:numPr>
           <w:ilvl w:val="0"/>
-          <w:numId w:val="8"/>
+          <w:numId w:val="10"/>
         </w:numPr>
         <w:ind w:right="-749"/>
         <w:rPr>
-          <w:rFonts w:ascii="Times New Roman" w:eastAsia="Times New Roman" w:hAnsi="Times New Roman"/>
+          <w:rFonts w:ascii="Arial" w:eastAsia="Times New Roman" w:hAnsi="Arial" w:cs="Arial"/>
+          <w:sz w:val="22"/>
+          <w:szCs w:val="22"/>
           <w:highlight w:val="white"/>
         </w:rPr>
       </w:pPr>
       <w:r>
         <w:rPr>
-          <w:rFonts w:ascii="Times New Roman" w:eastAsia="Times New Roman" w:hAnsi="Times New Roman"/>
+          <w:rFonts w:ascii="Arial" w:eastAsia="Times New Roman" w:hAnsi="Arial" w:cs="Arial"/>
+          <w:sz w:val="22"/>
+          <w:szCs w:val="22"/>
           <w:highlight w:val="white"/>
         </w:rPr>
         <w:t xml:space="preserve">ATMEGA 328: </w:t>
       </w:r>
       <w:r>
         <w:rPr>
-          <w:rFonts w:ascii="Times New Roman" w:eastAsia="Times New Roman" w:hAnsi="Times New Roman"/>
+          <w:rFonts w:ascii="Arial" w:eastAsia="Times New Roman" w:hAnsi="Arial" w:cs="Arial"/>
           <w:color w:val="222222"/>
+          <w:sz w:val="22"/>
+          <w:szCs w:val="22"/>
           <w:highlight w:val="white"/>
         </w:rPr>
         <w:t>ATMEGA328P is an 8-bit microcontroller based on AVR RISC architecture. It is the most popular of all AVR controllers as it is used in ARDUINO boards.</w:t>
@@ -10258,19 +10310,23 @@
       <w:pPr>
         <w:numPr>
           <w:ilvl w:val="0"/>
-          <w:numId w:val="8"/>
+          <w:numId w:val="10"/>
         </w:numPr>
         <w:ind w:right="-749"/>
         <w:rPr>
-          <w:rFonts w:ascii="Times New Roman" w:eastAsia="Times New Roman" w:hAnsi="Times New Roman"/>
+          <w:rFonts w:ascii="Arial" w:eastAsia="Times New Roman" w:hAnsi="Arial" w:cs="Arial"/>
           <w:color w:val="222222"/>
+          <w:sz w:val="22"/>
+          <w:szCs w:val="22"/>
           <w:highlight w:val="white"/>
         </w:rPr>
       </w:pPr>
       <w:r>
         <w:rPr>
-          <w:rFonts w:ascii="Times New Roman" w:eastAsia="Times New Roman" w:hAnsi="Times New Roman"/>
+          <w:rFonts w:ascii="Arial" w:eastAsia="Times New Roman" w:hAnsi="Arial" w:cs="Arial"/>
           <w:color w:val="222222"/>
+          <w:sz w:val="22"/>
+          <w:szCs w:val="22"/>
           <w:highlight w:val="white"/>
         </w:rPr>
         <w:t>CAPACITOR: Capacitors are used to store electric charges.</w:t>
@@ -10280,19 +10336,23 @@
       <w:pPr>
         <w:numPr>
           <w:ilvl w:val="0"/>
-          <w:numId w:val="8"/>
+          <w:numId w:val="10"/>
         </w:numPr>
         <w:ind w:right="-749"/>
         <w:rPr>
-          <w:rFonts w:ascii="Times New Roman" w:eastAsia="Times New Roman" w:hAnsi="Times New Roman"/>
+          <w:rFonts w:ascii="Arial" w:eastAsia="Times New Roman" w:hAnsi="Arial" w:cs="Arial"/>
           <w:color w:val="222222"/>
+          <w:sz w:val="22"/>
+          <w:szCs w:val="22"/>
           <w:highlight w:val="white"/>
         </w:rPr>
       </w:pPr>
       <w:r>
         <w:rPr>
-          <w:rFonts w:ascii="Times New Roman" w:eastAsia="Times New Roman" w:hAnsi="Times New Roman"/>
+          <w:rFonts w:ascii="Arial" w:eastAsia="Times New Roman" w:hAnsi="Arial" w:cs="Arial"/>
           <w:color w:val="222222"/>
+          <w:sz w:val="22"/>
+          <w:szCs w:val="22"/>
           <w:highlight w:val="white"/>
         </w:rPr>
         <w:t>CRYSTAL: Crystal oscillator soldered on an Arduino development board provides a clock signal to microcontroller Atmega328. This provides a square wave signal which determines the time required for each T state. As in general the Arduino board has 16Mhz frequency crystal hence takes 1/16 use C to run 1 T state.</w:t>
@@ -10302,25 +10362,31 @@
       <w:pPr>
         <w:numPr>
           <w:ilvl w:val="0"/>
-          <w:numId w:val="8"/>
+          <w:numId w:val="10"/>
         </w:numPr>
         <w:ind w:right="-749"/>
         <w:rPr>
-          <w:rFonts w:ascii="Times New Roman" w:eastAsia="Times New Roman" w:hAnsi="Times New Roman"/>
+          <w:rFonts w:ascii="Arial" w:eastAsia="Times New Roman" w:hAnsi="Arial" w:cs="Arial"/>
+          <w:sz w:val="22"/>
+          <w:szCs w:val="22"/>
           <w:highlight w:val="white"/>
         </w:rPr>
       </w:pPr>
       <w:r>
         <w:rPr>
-          <w:rFonts w:ascii="Times New Roman" w:eastAsia="Times New Roman" w:hAnsi="Times New Roman"/>
+          <w:rFonts w:ascii="Arial" w:eastAsia="Times New Roman" w:hAnsi="Arial" w:cs="Arial"/>
           <w:color w:val="222222"/>
+          <w:sz w:val="22"/>
+          <w:szCs w:val="22"/>
           <w:highlight w:val="white"/>
         </w:rPr>
         <w:t>LED:</w:t>
       </w:r>
       <w:r>
         <w:rPr>
-          <w:rFonts w:ascii="Times New Roman" w:eastAsia="Times New Roman" w:hAnsi="Times New Roman"/>
+          <w:rFonts w:ascii="Arial" w:eastAsia="Times New Roman" w:hAnsi="Arial" w:cs="Arial"/>
+          <w:sz w:val="22"/>
+          <w:szCs w:val="22"/>
           <w:highlight w:val="white"/>
         </w:rPr>
         <w:t xml:space="preserve"> A light-emitting diode (LED) is a semiconductor light source that emits light when current flows through it.</w:t>
@@ -10330,17 +10396,65 @@
       <w:pPr>
         <w:numPr>
           <w:ilvl w:val="0"/>
-          <w:numId w:val="8"/>
+          <w:numId w:val="10"/>
         </w:numPr>
         <w:ind w:right="-749"/>
         <w:rPr>
-          <w:rFonts w:ascii="Times New Roman" w:eastAsia="Times New Roman" w:hAnsi="Times New Roman"/>
+          <w:rFonts w:ascii="Arial" w:eastAsia="Times New Roman" w:hAnsi="Arial" w:cs="Arial"/>
+          <w:sz w:val="22"/>
+          <w:szCs w:val="22"/>
           <w:highlight w:val="white"/>
         </w:rPr>
       </w:pPr>
       <w:r>
         <w:rPr>
-          <w:rFonts w:ascii="Times New Roman" w:eastAsia="Times New Roman" w:hAnsi="Times New Roman"/>
+          <w:rFonts w:ascii="Arial" w:eastAsia="Times New Roman" w:hAnsi="Arial" w:cs="Arial"/>
+          <w:color w:val="222222"/>
+          <w:sz w:val="22"/>
+          <w:szCs w:val="22"/>
+          <w:highlight w:val="white"/>
+        </w:rPr>
+        <w:t>Ultrasonic sensor (HCSR04):</w:t>
+      </w:r>
+      <w:r>
+        <w:rPr>
+          <w:rFonts w:ascii="Arial" w:eastAsia="Times New Roman" w:hAnsi="Arial" w:cs="Arial"/>
+          <w:sz w:val="22"/>
+          <w:szCs w:val="22"/>
+          <w:highlight w:val="white"/>
+        </w:rPr>
+        <w:t xml:space="preserve"> </w:t>
+      </w:r>
+      <w:r>
+        <w:rPr>
+          <w:rFonts w:ascii="Arial" w:hAnsi="Arial" w:cs="Arial"/>
+          <w:color w:val="000000"/>
+          <w:sz w:val="22"/>
+          <w:szCs w:val="22"/>
+          <w:shd w:val="clear" w:color="auto" w:fill="FFFFFF"/>
+        </w:rPr>
+        <w:t>An ultrasonic sensor is an electronic device that is typically used for distance measurement and/or object detection.</w:t>
+      </w:r>
+    </w:p>
+    <w:p>
+      <w:pPr>
+        <w:numPr>
+          <w:ilvl w:val="0"/>
+          <w:numId w:val="10"/>
+        </w:numPr>
+        <w:ind w:right="-749"/>
+        <w:rPr>
+          <w:rFonts w:ascii="Arial" w:eastAsia="Times New Roman" w:hAnsi="Arial" w:cs="Arial"/>
+          <w:sz w:val="22"/>
+          <w:szCs w:val="22"/>
+          <w:highlight w:val="white"/>
+        </w:rPr>
+      </w:pPr>
+      <w:r>
+        <w:rPr>
+          <w:rFonts w:ascii="Arial" w:eastAsia="Times New Roman" w:hAnsi="Arial" w:cs="Arial"/>
+          <w:sz w:val="22"/>
+          <w:szCs w:val="22"/>
           <w:highlight w:val="white"/>
         </w:rPr>
         <w:t>ARDUINO IDE: The Arduino Integrated Development Environment is a cross-platform application that is written in functions from C and C++. It is used to write and upload programs to Arduino compatible boards.</w:t>
@@ -10556,6 +10670,1052 @@
           <w:rFonts w:ascii="Times New Roman" w:eastAsia="Times New Roman" w:hAnsi="Times New Roman"/>
         </w:rPr>
         <w:t>The required output will be shown on the screen.</w:t>
+      </w:r>
+    </w:p>
+    <w:p>
+      <w:pPr>
+        <w:ind w:right="-891"/>
+        <w:rPr>
+          <w:rFonts w:ascii="Times New Roman" w:eastAsia="Times New Roman" w:hAnsi="Times New Roman"/>
+          <w:b/>
+          <w:u w:val="single"/>
+        </w:rPr>
+      </w:pPr>
+    </w:p>
+    <w:p>
+      <w:pPr>
+        <w:ind w:right="-891"/>
+        <w:rPr>
+          <w:rFonts w:ascii="Times New Roman" w:eastAsia="Times New Roman" w:hAnsi="Times New Roman"/>
+          <w:b/>
+          <w:u w:val="single"/>
+        </w:rPr>
+      </w:pPr>
+      <w:r>
+        <w:rPr>
+          <w:rFonts w:ascii="Times New Roman" w:eastAsia="Times New Roman" w:hAnsi="Times New Roman"/>
+          <w:b/>
+          <w:u w:val="single"/>
+        </w:rPr>
+        <w:t xml:space="preserve">CODE: </w:t>
+      </w:r>
+    </w:p>
+    <w:p>
+      <w:pPr>
+        <w:ind w:right="-891"/>
+        <w:rPr>
+          <w:rFonts w:ascii="Times New Roman" w:eastAsia="Times New Roman" w:hAnsi="Times New Roman"/>
+          <w:bCs/>
+        </w:rPr>
+      </w:pPr>
+      <w:r>
+        <w:rPr>
+          <w:rFonts w:ascii="Times New Roman" w:eastAsia="Times New Roman" w:hAnsi="Times New Roman"/>
+          <w:bCs/>
+        </w:rPr>
+        <w:t>#include&lt;LiquidCrystal.h&gt;</w:t>
+      </w:r>
+    </w:p>
+    <w:p>
+      <w:pPr>
+        <w:ind w:right="-891"/>
+        <w:rPr>
+          <w:rFonts w:ascii="Times New Roman" w:eastAsia="Times New Roman" w:hAnsi="Times New Roman"/>
+          <w:bCs/>
+        </w:rPr>
+      </w:pPr>
+      <w:r>
+        <w:rPr>
+          <w:rFonts w:ascii="Times New Roman" w:eastAsia="Times New Roman" w:hAnsi="Times New Roman"/>
+          <w:bCs/>
+        </w:rPr>
+        <w:t>LiquidCrystal lcd(5,4,3,2,1,0);</w:t>
+      </w:r>
+    </w:p>
+    <w:p>
+      <w:pPr>
+        <w:ind w:right="-891"/>
+        <w:rPr>
+          <w:rFonts w:ascii="Times New Roman" w:eastAsia="Times New Roman" w:hAnsi="Times New Roman"/>
+          <w:bCs/>
+        </w:rPr>
+      </w:pPr>
+      <w:r>
+        <w:rPr>
+          <w:rFonts w:ascii="Times New Roman" w:eastAsia="Times New Roman" w:hAnsi="Times New Roman"/>
+          <w:bCs/>
+        </w:rPr>
+        <w:t>int ledg=8,ledr=11,tr=9,ecco=10,idis;</w:t>
+      </w:r>
+    </w:p>
+    <w:p>
+      <w:pPr>
+        <w:ind w:right="-891"/>
+        <w:rPr>
+          <w:rFonts w:ascii="Times New Roman" w:eastAsia="Times New Roman" w:hAnsi="Times New Roman"/>
+          <w:bCs/>
+        </w:rPr>
+      </w:pPr>
+      <w:r>
+        <w:rPr>
+          <w:rFonts w:ascii="Times New Roman" w:eastAsia="Times New Roman" w:hAnsi="Times New Roman"/>
+          <w:bCs/>
+        </w:rPr>
+        <w:t>float dis;</w:t>
+      </w:r>
+    </w:p>
+    <w:p>
+      <w:pPr>
+        <w:ind w:right="-891"/>
+        <w:rPr>
+          <w:rFonts w:ascii="Times New Roman" w:eastAsia="Times New Roman" w:hAnsi="Times New Roman"/>
+          <w:bCs/>
+        </w:rPr>
+      </w:pPr>
+      <w:r>
+        <w:rPr>
+          <w:rFonts w:ascii="Times New Roman" w:eastAsia="Times New Roman" w:hAnsi="Times New Roman"/>
+          <w:bCs/>
+        </w:rPr>
+        <w:t>void setup() {</w:t>
+      </w:r>
+    </w:p>
+    <w:p>
+      <w:pPr>
+        <w:ind w:right="-891"/>
+        <w:rPr>
+          <w:rFonts w:ascii="Times New Roman" w:eastAsia="Times New Roman" w:hAnsi="Times New Roman"/>
+          <w:bCs/>
+        </w:rPr>
+      </w:pPr>
+      <w:r>
+        <w:rPr>
+          <w:rFonts w:ascii="Times New Roman" w:eastAsia="Times New Roman" w:hAnsi="Times New Roman"/>
+          <w:bCs/>
+        </w:rPr>
+        <w:t xml:space="preserve">  pinMode(ledr,OUTPUT);</w:t>
+      </w:r>
+    </w:p>
+    <w:p>
+      <w:pPr>
+        <w:ind w:right="-891"/>
+        <w:rPr>
+          <w:rFonts w:ascii="Times New Roman" w:eastAsia="Times New Roman" w:hAnsi="Times New Roman"/>
+          <w:bCs/>
+        </w:rPr>
+      </w:pPr>
+      <w:r>
+        <w:rPr>
+          <w:rFonts w:ascii="Times New Roman" w:eastAsia="Times New Roman" w:hAnsi="Times New Roman"/>
+          <w:bCs/>
+        </w:rPr>
+        <w:t xml:space="preserve">  pinMode(ledg,OUTPUT);</w:t>
+      </w:r>
+    </w:p>
+    <w:p>
+      <w:pPr>
+        <w:ind w:right="-891"/>
+        <w:rPr>
+          <w:rFonts w:ascii="Times New Roman" w:eastAsia="Times New Roman" w:hAnsi="Times New Roman"/>
+          <w:bCs/>
+        </w:rPr>
+      </w:pPr>
+      <w:r>
+        <w:rPr>
+          <w:rFonts w:ascii="Times New Roman" w:eastAsia="Times New Roman" w:hAnsi="Times New Roman"/>
+          <w:bCs/>
+        </w:rPr>
+        <w:lastRenderedPageBreak/>
+        <w:t xml:space="preserve">  pinMode(tr,OUTPUT);</w:t>
+      </w:r>
+    </w:p>
+    <w:p>
+      <w:pPr>
+        <w:ind w:right="-891"/>
+        <w:rPr>
+          <w:rFonts w:ascii="Times New Roman" w:eastAsia="Times New Roman" w:hAnsi="Times New Roman"/>
+          <w:bCs/>
+        </w:rPr>
+      </w:pPr>
+      <w:r>
+        <w:rPr>
+          <w:rFonts w:ascii="Times New Roman" w:eastAsia="Times New Roman" w:hAnsi="Times New Roman"/>
+          <w:bCs/>
+        </w:rPr>
+        <w:t xml:space="preserve">  pinMode(ecco,INPUT);</w:t>
+      </w:r>
+    </w:p>
+    <w:p>
+      <w:pPr>
+        <w:ind w:right="-891"/>
+        <w:rPr>
+          <w:rFonts w:ascii="Times New Roman" w:eastAsia="Times New Roman" w:hAnsi="Times New Roman"/>
+          <w:bCs/>
+        </w:rPr>
+      </w:pPr>
+      <w:r>
+        <w:rPr>
+          <w:rFonts w:ascii="Times New Roman" w:eastAsia="Times New Roman" w:hAnsi="Times New Roman"/>
+          <w:bCs/>
+        </w:rPr>
+        <w:t xml:space="preserve">  lcd.begin(16,2);</w:t>
+      </w:r>
+    </w:p>
+    <w:p>
+      <w:pPr>
+        <w:ind w:right="-891"/>
+        <w:rPr>
+          <w:rFonts w:ascii="Times New Roman" w:eastAsia="Times New Roman" w:hAnsi="Times New Roman"/>
+          <w:bCs/>
+        </w:rPr>
+      </w:pPr>
+      <w:r>
+        <w:rPr>
+          <w:rFonts w:ascii="Times New Roman" w:eastAsia="Times New Roman" w:hAnsi="Times New Roman"/>
+          <w:bCs/>
+        </w:rPr>
+        <w:t xml:space="preserve">  lcd.setCursor(0,0);</w:t>
+      </w:r>
+    </w:p>
+    <w:p>
+      <w:pPr>
+        <w:ind w:right="-891"/>
+        <w:rPr>
+          <w:rFonts w:ascii="Times New Roman" w:eastAsia="Times New Roman" w:hAnsi="Times New Roman"/>
+          <w:bCs/>
+        </w:rPr>
+      </w:pPr>
+      <w:r>
+        <w:rPr>
+          <w:rFonts w:ascii="Times New Roman" w:eastAsia="Times New Roman" w:hAnsi="Times New Roman"/>
+          <w:bCs/>
+        </w:rPr>
+        <w:t xml:space="preserve">  lcd.print("PANKAJ SINGH");</w:t>
+      </w:r>
+    </w:p>
+    <w:p>
+      <w:pPr>
+        <w:ind w:right="-891"/>
+        <w:rPr>
+          <w:rFonts w:ascii="Times New Roman" w:eastAsia="Times New Roman" w:hAnsi="Times New Roman"/>
+          <w:bCs/>
+        </w:rPr>
+      </w:pPr>
+      <w:r>
+        <w:rPr>
+          <w:rFonts w:ascii="Times New Roman" w:eastAsia="Times New Roman" w:hAnsi="Times New Roman"/>
+          <w:bCs/>
+        </w:rPr>
+        <w:t xml:space="preserve">  lcd.setCursor(3,1);</w:t>
+      </w:r>
+    </w:p>
+    <w:p>
+      <w:pPr>
+        <w:ind w:right="-891"/>
+        <w:rPr>
+          <w:rFonts w:ascii="Times New Roman" w:eastAsia="Times New Roman" w:hAnsi="Times New Roman"/>
+          <w:bCs/>
+        </w:rPr>
+      </w:pPr>
+      <w:r>
+        <w:rPr>
+          <w:rFonts w:ascii="Times New Roman" w:eastAsia="Times New Roman" w:hAnsi="Times New Roman"/>
+          <w:bCs/>
+        </w:rPr>
+        <w:t xml:space="preserve">  lcd.print("190BTCCSE024");</w:t>
+      </w:r>
+    </w:p>
+    <w:p>
+      <w:pPr>
+        <w:ind w:right="-891"/>
+        <w:rPr>
+          <w:rFonts w:ascii="Times New Roman" w:eastAsia="Times New Roman" w:hAnsi="Times New Roman"/>
+          <w:bCs/>
+        </w:rPr>
+      </w:pPr>
+      <w:r>
+        <w:rPr>
+          <w:rFonts w:ascii="Times New Roman" w:eastAsia="Times New Roman" w:hAnsi="Times New Roman"/>
+          <w:bCs/>
+        </w:rPr>
+        <w:t xml:space="preserve">  delay(100);</w:t>
+      </w:r>
+    </w:p>
+    <w:p>
+      <w:pPr>
+        <w:ind w:right="-891"/>
+        <w:rPr>
+          <w:rFonts w:ascii="Times New Roman" w:eastAsia="Times New Roman" w:hAnsi="Times New Roman"/>
+          <w:bCs/>
+        </w:rPr>
+      </w:pPr>
+      <w:r>
+        <w:rPr>
+          <w:rFonts w:ascii="Times New Roman" w:eastAsia="Times New Roman" w:hAnsi="Times New Roman"/>
+          <w:bCs/>
+        </w:rPr>
+        <w:t xml:space="preserve">  lcd.clear();</w:t>
+      </w:r>
+    </w:p>
+    <w:p>
+      <w:pPr>
+        <w:ind w:right="-891"/>
+        <w:rPr>
+          <w:rFonts w:ascii="Times New Roman" w:eastAsia="Times New Roman" w:hAnsi="Times New Roman"/>
+          <w:bCs/>
+        </w:rPr>
+      </w:pPr>
+      <w:r>
+        <w:rPr>
+          <w:rFonts w:ascii="Times New Roman" w:eastAsia="Times New Roman" w:hAnsi="Times New Roman"/>
+          <w:bCs/>
+        </w:rPr>
+        <w:t>}</w:t>
+      </w:r>
+    </w:p>
+    <w:p>
+      <w:pPr>
+        <w:ind w:right="-891"/>
+        <w:rPr>
+          <w:rFonts w:ascii="Times New Roman" w:eastAsia="Times New Roman" w:hAnsi="Times New Roman"/>
+          <w:bCs/>
+        </w:rPr>
+      </w:pPr>
+      <w:r>
+        <w:rPr>
+          <w:rFonts w:ascii="Times New Roman" w:eastAsia="Times New Roman" w:hAnsi="Times New Roman"/>
+          <w:bCs/>
+        </w:rPr>
+        <w:t>void loop() {</w:t>
+      </w:r>
+    </w:p>
+    <w:p>
+      <w:pPr>
+        <w:ind w:right="-891"/>
+        <w:rPr>
+          <w:rFonts w:ascii="Times New Roman" w:eastAsia="Times New Roman" w:hAnsi="Times New Roman"/>
+          <w:bCs/>
+        </w:rPr>
+      </w:pPr>
+      <w:r>
+        <w:rPr>
+          <w:rFonts w:ascii="Times New Roman" w:eastAsia="Times New Roman" w:hAnsi="Times New Roman"/>
+          <w:bCs/>
+        </w:rPr>
+        <w:t xml:space="preserve">  digitalWrite(tr,HIGH);</w:t>
+      </w:r>
+    </w:p>
+    <w:p>
+      <w:pPr>
+        <w:ind w:right="-891"/>
+        <w:rPr>
+          <w:rFonts w:ascii="Times New Roman" w:eastAsia="Times New Roman" w:hAnsi="Times New Roman"/>
+          <w:bCs/>
+        </w:rPr>
+      </w:pPr>
+      <w:r>
+        <w:rPr>
+          <w:rFonts w:ascii="Times New Roman" w:eastAsia="Times New Roman" w:hAnsi="Times New Roman"/>
+          <w:bCs/>
+        </w:rPr>
+        <w:t xml:space="preserve">  delay(10);</w:t>
+      </w:r>
+    </w:p>
+    <w:p>
+      <w:pPr>
+        <w:ind w:right="-891"/>
+        <w:rPr>
+          <w:rFonts w:ascii="Times New Roman" w:eastAsia="Times New Roman" w:hAnsi="Times New Roman"/>
+          <w:bCs/>
+        </w:rPr>
+      </w:pPr>
+      <w:r>
+        <w:rPr>
+          <w:rFonts w:ascii="Times New Roman" w:eastAsia="Times New Roman" w:hAnsi="Times New Roman"/>
+          <w:bCs/>
+        </w:rPr>
+        <w:t xml:space="preserve">  digitalWrite(tr,LOW);</w:t>
+      </w:r>
+    </w:p>
+    <w:p>
+      <w:pPr>
+        <w:ind w:right="-891"/>
+        <w:rPr>
+          <w:rFonts w:ascii="Times New Roman" w:eastAsia="Times New Roman" w:hAnsi="Times New Roman"/>
+          <w:bCs/>
+        </w:rPr>
+      </w:pPr>
+      <w:r>
+        <w:rPr>
+          <w:rFonts w:ascii="Times New Roman" w:eastAsia="Times New Roman" w:hAnsi="Times New Roman"/>
+          <w:bCs/>
+        </w:rPr>
+        <w:t xml:space="preserve">  dis=pulseIn(ecco,HIGH,10000);</w:t>
+      </w:r>
+    </w:p>
+    <w:p>
+      <w:pPr>
+        <w:ind w:right="-891"/>
+        <w:rPr>
+          <w:rFonts w:ascii="Times New Roman" w:eastAsia="Times New Roman" w:hAnsi="Times New Roman"/>
+          <w:bCs/>
+        </w:rPr>
+      </w:pPr>
+      <w:r>
+        <w:rPr>
+          <w:rFonts w:ascii="Times New Roman" w:eastAsia="Times New Roman" w:hAnsi="Times New Roman"/>
+          <w:bCs/>
+        </w:rPr>
+        <w:t xml:space="preserve">  lcd.setCursor(1,1);</w:t>
+      </w:r>
+    </w:p>
+    <w:p>
+      <w:pPr>
+        <w:ind w:right="-891"/>
+        <w:rPr>
+          <w:rFonts w:ascii="Times New Roman" w:eastAsia="Times New Roman" w:hAnsi="Times New Roman"/>
+          <w:bCs/>
+        </w:rPr>
+      </w:pPr>
+      <w:r>
+        <w:rPr>
+          <w:rFonts w:ascii="Times New Roman" w:eastAsia="Times New Roman" w:hAnsi="Times New Roman"/>
+          <w:bCs/>
+        </w:rPr>
+        <w:t xml:space="preserve">  lcd.print(dis);</w:t>
+      </w:r>
+    </w:p>
+    <w:p>
+      <w:pPr>
+        <w:ind w:right="-891"/>
+        <w:rPr>
+          <w:rFonts w:ascii="Times New Roman" w:eastAsia="Times New Roman" w:hAnsi="Times New Roman"/>
+          <w:bCs/>
+        </w:rPr>
+      </w:pPr>
+      <w:r>
+        <w:rPr>
+          <w:rFonts w:ascii="Times New Roman" w:eastAsia="Times New Roman" w:hAnsi="Times New Roman"/>
+          <w:bCs/>
+        </w:rPr>
+        <w:t xml:space="preserve">  dis=dis*0.343;</w:t>
+      </w:r>
+    </w:p>
+    <w:p>
+      <w:pPr>
+        <w:ind w:right="-891"/>
+        <w:rPr>
+          <w:rFonts w:ascii="Times New Roman" w:eastAsia="Times New Roman" w:hAnsi="Times New Roman"/>
+          <w:bCs/>
+        </w:rPr>
+      </w:pPr>
+      <w:r>
+        <w:rPr>
+          <w:rFonts w:ascii="Times New Roman" w:eastAsia="Times New Roman" w:hAnsi="Times New Roman"/>
+          <w:bCs/>
+        </w:rPr>
+        <w:t xml:space="preserve">  idis=dis;</w:t>
+      </w:r>
+    </w:p>
+    <w:p>
+      <w:pPr>
+        <w:ind w:right="-891"/>
+        <w:rPr>
+          <w:rFonts w:ascii="Times New Roman" w:eastAsia="Times New Roman" w:hAnsi="Times New Roman"/>
+          <w:bCs/>
+        </w:rPr>
+      </w:pPr>
+      <w:r>
+        <w:rPr>
+          <w:rFonts w:ascii="Times New Roman" w:eastAsia="Times New Roman" w:hAnsi="Times New Roman"/>
+          <w:bCs/>
+        </w:rPr>
+        <w:t xml:space="preserve">  if(idis==0)</w:t>
+      </w:r>
+      <w:r>
+        <w:rPr>
+          <w:rFonts w:ascii="Times New Roman" w:eastAsia="Times New Roman" w:hAnsi="Times New Roman"/>
+          <w:bCs/>
+        </w:rPr>
+        <w:t>{</w:t>
+      </w:r>
+    </w:p>
+    <w:p>
+      <w:pPr>
+        <w:ind w:right="-891"/>
+        <w:rPr>
+          <w:rFonts w:ascii="Times New Roman" w:eastAsia="Times New Roman" w:hAnsi="Times New Roman"/>
+          <w:bCs/>
+        </w:rPr>
+      </w:pPr>
+      <w:r>
+        <w:rPr>
+          <w:rFonts w:ascii="Times New Roman" w:eastAsia="Times New Roman" w:hAnsi="Times New Roman"/>
+          <w:bCs/>
+        </w:rPr>
+        <w:t xml:space="preserve">  </w:t>
+      </w:r>
+      <w:r>
+        <w:rPr>
+          <w:rFonts w:ascii="Times New Roman" w:eastAsia="Times New Roman" w:hAnsi="Times New Roman"/>
+          <w:bCs/>
+        </w:rPr>
+        <w:t xml:space="preserve"> </w:t>
+      </w:r>
+      <w:r>
+        <w:rPr>
+          <w:rFonts w:ascii="Times New Roman" w:eastAsia="Times New Roman" w:hAnsi="Times New Roman"/>
+          <w:bCs/>
+        </w:rPr>
+        <w:t xml:space="preserve"> digitalWrite(ledg,LOW);</w:t>
+      </w:r>
+    </w:p>
+    <w:p>
+      <w:pPr>
+        <w:ind w:right="-891"/>
+        <w:rPr>
+          <w:rFonts w:ascii="Times New Roman" w:eastAsia="Times New Roman" w:hAnsi="Times New Roman"/>
+          <w:bCs/>
+        </w:rPr>
+      </w:pPr>
+      <w:r>
+        <w:rPr>
+          <w:rFonts w:ascii="Times New Roman" w:eastAsia="Times New Roman" w:hAnsi="Times New Roman"/>
+          <w:bCs/>
+        </w:rPr>
+        <w:t xml:space="preserve">    digitalWrite(ledr,HIGH);</w:t>
+      </w:r>
+    </w:p>
+    <w:p>
+      <w:pPr>
+        <w:ind w:right="-891"/>
+        <w:rPr>
+          <w:rFonts w:ascii="Times New Roman" w:eastAsia="Times New Roman" w:hAnsi="Times New Roman"/>
+          <w:bCs/>
+        </w:rPr>
+      </w:pPr>
+      <w:r>
+        <w:rPr>
+          <w:rFonts w:ascii="Times New Roman" w:eastAsia="Times New Roman" w:hAnsi="Times New Roman"/>
+          <w:bCs/>
+        </w:rPr>
+        <w:t xml:space="preserve">  }</w:t>
+      </w:r>
+    </w:p>
+    <w:p>
+      <w:pPr>
+        <w:ind w:right="-891"/>
+        <w:rPr>
+          <w:rFonts w:ascii="Times New Roman" w:eastAsia="Times New Roman" w:hAnsi="Times New Roman"/>
+          <w:bCs/>
+        </w:rPr>
+      </w:pPr>
+      <w:r>
+        <w:rPr>
+          <w:rFonts w:ascii="Times New Roman" w:eastAsia="Times New Roman" w:hAnsi="Times New Roman"/>
+          <w:bCs/>
+        </w:rPr>
+        <w:t xml:space="preserve">  </w:t>
+      </w:r>
+      <w:r>
+        <w:rPr>
+          <w:rFonts w:ascii="Times New Roman" w:eastAsia="Times New Roman" w:hAnsi="Times New Roman"/>
+          <w:bCs/>
+        </w:rPr>
+        <w:t>e</w:t>
+      </w:r>
+      <w:r>
+        <w:rPr>
+          <w:rFonts w:ascii="Times New Roman" w:eastAsia="Times New Roman" w:hAnsi="Times New Roman"/>
+          <w:bCs/>
+        </w:rPr>
+        <w:t>lse</w:t>
+      </w:r>
+      <w:r>
+        <w:rPr>
+          <w:rFonts w:ascii="Times New Roman" w:eastAsia="Times New Roman" w:hAnsi="Times New Roman"/>
+          <w:bCs/>
+        </w:rPr>
+        <w:t>{</w:t>
+      </w:r>
+    </w:p>
+    <w:p>
+      <w:pPr>
+        <w:ind w:right="-891"/>
+        <w:rPr>
+          <w:rFonts w:ascii="Times New Roman" w:eastAsia="Times New Roman" w:hAnsi="Times New Roman"/>
+          <w:bCs/>
+        </w:rPr>
+      </w:pPr>
+      <w:r>
+        <w:rPr>
+          <w:rFonts w:ascii="Times New Roman" w:eastAsia="Times New Roman" w:hAnsi="Times New Roman"/>
+          <w:bCs/>
+        </w:rPr>
+        <w:t xml:space="preserve">    digitalWrite(ledr,LOW);</w:t>
+      </w:r>
+    </w:p>
+    <w:p>
+      <w:pPr>
+        <w:ind w:right="-891"/>
+        <w:rPr>
+          <w:rFonts w:ascii="Times New Roman" w:eastAsia="Times New Roman" w:hAnsi="Times New Roman"/>
+          <w:bCs/>
+        </w:rPr>
+      </w:pPr>
+      <w:r>
+        <w:rPr>
+          <w:rFonts w:ascii="Times New Roman" w:eastAsia="Times New Roman" w:hAnsi="Times New Roman"/>
+          <w:bCs/>
+        </w:rPr>
+        <w:t xml:space="preserve">    digitalWrite(ledg,HIGH);</w:t>
+      </w:r>
+    </w:p>
+    <w:p>
+      <w:pPr>
+        <w:ind w:right="-891"/>
+        <w:rPr>
+          <w:rFonts w:ascii="Times New Roman" w:eastAsia="Times New Roman" w:hAnsi="Times New Roman"/>
+          <w:bCs/>
+        </w:rPr>
+      </w:pPr>
+      <w:r>
+        <w:rPr>
+          <w:rFonts w:ascii="Times New Roman" w:eastAsia="Times New Roman" w:hAnsi="Times New Roman"/>
+          <w:bCs/>
+        </w:rPr>
+        <w:t xml:space="preserve">  }</w:t>
+      </w:r>
+    </w:p>
+    <w:p>
+      <w:pPr>
+        <w:ind w:right="-891"/>
+        <w:rPr>
+          <w:rFonts w:ascii="Times New Roman" w:eastAsia="Times New Roman" w:hAnsi="Times New Roman"/>
+          <w:bCs/>
+        </w:rPr>
+      </w:pPr>
+      <w:r>
+        <w:rPr>
+          <w:rFonts w:ascii="Times New Roman" w:eastAsia="Times New Roman" w:hAnsi="Times New Roman"/>
+          <w:bCs/>
+        </w:rPr>
+        <w:t xml:space="preserve">  lcd.setCursor(0,0);</w:t>
+      </w:r>
+    </w:p>
+    <w:p>
+      <w:pPr>
+        <w:ind w:right="-891"/>
+        <w:rPr>
+          <w:rFonts w:ascii="Times New Roman" w:eastAsia="Times New Roman" w:hAnsi="Times New Roman"/>
+          <w:bCs/>
+        </w:rPr>
+      </w:pPr>
+      <w:r>
+        <w:rPr>
+          <w:rFonts w:ascii="Times New Roman" w:eastAsia="Times New Roman" w:hAnsi="Times New Roman"/>
+          <w:bCs/>
+        </w:rPr>
+        <w:t xml:space="preserve">  lcd.print("distance =");</w:t>
+      </w:r>
+    </w:p>
+    <w:p>
+      <w:pPr>
+        <w:ind w:right="-891"/>
+        <w:rPr>
+          <w:rFonts w:ascii="Times New Roman" w:eastAsia="Times New Roman" w:hAnsi="Times New Roman"/>
+          <w:bCs/>
+        </w:rPr>
+      </w:pPr>
+      <w:r>
+        <w:rPr>
+          <w:rFonts w:ascii="Times New Roman" w:eastAsia="Times New Roman" w:hAnsi="Times New Roman"/>
+          <w:bCs/>
+        </w:rPr>
+        <w:t xml:space="preserve">  lcd.print(dis);</w:t>
+      </w:r>
+    </w:p>
+    <w:p>
+      <w:pPr>
+        <w:ind w:right="-891"/>
+        <w:rPr>
+          <w:rFonts w:ascii="Times New Roman" w:eastAsia="Times New Roman" w:hAnsi="Times New Roman"/>
+          <w:bCs/>
+        </w:rPr>
+      </w:pPr>
+      <w:r>
+        <w:rPr>
+          <w:rFonts w:ascii="Times New Roman" w:eastAsia="Times New Roman" w:hAnsi="Times New Roman"/>
+          <w:bCs/>
+        </w:rPr>
+        <w:t xml:space="preserve"> }</w:t>
+      </w:r>
+    </w:p>
+    <w:p>
+      <w:pPr>
+        <w:ind w:right="-891"/>
+        <w:rPr>
+          <w:rFonts w:ascii="Times New Roman" w:eastAsia="Times New Roman" w:hAnsi="Times New Roman"/>
+          <w:b/>
+        </w:rPr>
+      </w:pPr>
+      <w:r>
+        <w:rPr>
+          <w:rFonts w:ascii="Times New Roman" w:eastAsia="Times New Roman" w:hAnsi="Times New Roman"/>
+          <w:b/>
+          <w:u w:val="single"/>
+        </w:rPr>
+        <w:t>SIMULATION CIRCUIT</w:t>
+      </w:r>
+      <w:r>
+        <w:rPr>
+          <w:rFonts w:ascii="Times New Roman" w:eastAsia="Times New Roman" w:hAnsi="Times New Roman"/>
+          <w:b/>
+        </w:rPr>
+        <w:t>:</w:t>
+      </w:r>
+    </w:p>
+    <w:p>
+      <w:pPr>
+        <w:ind w:right="-891"/>
+        <w:rPr>
+          <w:rFonts w:ascii="Times New Roman" w:eastAsia="Times New Roman" w:hAnsi="Times New Roman"/>
+          <w:bCs/>
+        </w:rPr>
+      </w:pPr>
+    </w:p>
+    <w:p>
+      <w:pPr>
+        <w:ind w:right="-891"/>
+        <w:rPr>
+          <w:rFonts w:ascii="Times New Roman" w:eastAsia="Times New Roman" w:hAnsi="Times New Roman"/>
+          <w:bCs/>
+        </w:rPr>
+      </w:pPr>
+      <w:r>
+        <w:rPr>
+          <w:rFonts w:ascii="Times New Roman" w:eastAsia="Times New Roman" w:hAnsi="Times New Roman"/>
+          <w:bCs/>
+          <w:noProof/>
+        </w:rPr>
+        <w:drawing>
+          <wp:inline distT="0" distB="0" distL="0" distR="0" wp14:anchorId="0B3F0920" wp14:editId="4931D515">
+            <wp:extent cx="6103620" cy="3032760"/>
+            <wp:effectExtent l="0" t="0" r="0" b="0"/>
+            <wp:docPr id="5" name="Picture 5"/>
+            <wp:cNvGraphicFramePr>
+              <a:graphicFrameLocks xmlns:a="http://schemas.openxmlformats.org/drawingml/2006/main" noChangeAspect="1"/>
+            </wp:cNvGraphicFramePr>
+            <a:graphic xmlns:a="http://schemas.openxmlformats.org/drawingml/2006/main">
+              <a:graphicData uri="http://schemas.openxmlformats.org/drawingml/2006/picture">
+                <pic:pic xmlns:pic="http://schemas.openxmlformats.org/drawingml/2006/picture">
+                  <pic:nvPicPr>
+                    <pic:cNvPr id="0" name="Picture 1"/>
+                    <pic:cNvPicPr>
+                      <a:picLocks noChangeAspect="1" noChangeArrowheads="1"/>
+                    </pic:cNvPicPr>
+                  </pic:nvPicPr>
+                  <pic:blipFill>
+                    <a:blip r:embed="rId22">
+                      <a:extLst>
+                        <a:ext uri="{28A0092B-C50C-407E-A947-70E740481C1C}">
+                          <a14:useLocalDpi xmlns:a14="http://schemas.microsoft.com/office/drawing/2010/main" val="0"/>
+                        </a:ext>
+                      </a:extLst>
+                    </a:blip>
+                    <a:srcRect/>
+                    <a:stretch>
+                      <a:fillRect/>
+                    </a:stretch>
+                  </pic:blipFill>
+                  <pic:spPr bwMode="auto">
+                    <a:xfrm>
+                      <a:off x="0" y="0"/>
+                      <a:ext cx="6103620" cy="3032760"/>
+                    </a:xfrm>
+                    <a:prstGeom prst="rect">
+                      <a:avLst/>
+                    </a:prstGeom>
+                    <a:noFill/>
+                    <a:ln>
+                      <a:noFill/>
+                    </a:ln>
+                  </pic:spPr>
+                </pic:pic>
+              </a:graphicData>
+            </a:graphic>
+          </wp:inline>
+        </w:drawing>
+      </w:r>
+    </w:p>
+    <w:p>
+      <w:pPr>
+        <w:ind w:right="-891"/>
+        <w:rPr>
+          <w:rFonts w:ascii="Times New Roman" w:eastAsia="Times New Roman" w:hAnsi="Times New Roman"/>
+          <w:bCs/>
+        </w:rPr>
+      </w:pPr>
+      <w:r>
+        <w:rPr>
+          <w:rFonts w:ascii="Times New Roman" w:eastAsia="Times New Roman" w:hAnsi="Times New Roman"/>
+          <w:bCs/>
+          <w:noProof/>
+        </w:rPr>
+        <w:lastRenderedPageBreak/>
+        <w:drawing>
+          <wp:inline distT="0" distB="0" distL="0" distR="0" wp14:anchorId="11C81254" wp14:editId="189EB323">
+            <wp:extent cx="6103620" cy="2842260"/>
+            <wp:effectExtent l="0" t="0" r="0" b="0"/>
+            <wp:docPr id="7" name="Picture 7"/>
+            <wp:cNvGraphicFramePr>
+              <a:graphicFrameLocks xmlns:a="http://schemas.openxmlformats.org/drawingml/2006/main" noChangeAspect="1"/>
+            </wp:cNvGraphicFramePr>
+            <a:graphic xmlns:a="http://schemas.openxmlformats.org/drawingml/2006/main">
+              <a:graphicData uri="http://schemas.openxmlformats.org/drawingml/2006/picture">
+                <pic:pic xmlns:pic="http://schemas.openxmlformats.org/drawingml/2006/picture">
+                  <pic:nvPicPr>
+                    <pic:cNvPr id="0" name="Picture 2"/>
+                    <pic:cNvPicPr>
+                      <a:picLocks noChangeAspect="1" noChangeArrowheads="1"/>
+                    </pic:cNvPicPr>
+                  </pic:nvPicPr>
+                  <pic:blipFill>
+                    <a:blip r:embed="rId23">
+                      <a:extLst>
+                        <a:ext uri="{28A0092B-C50C-407E-A947-70E740481C1C}">
+                          <a14:useLocalDpi xmlns:a14="http://schemas.microsoft.com/office/drawing/2010/main" val="0"/>
+                        </a:ext>
+                      </a:extLst>
+                    </a:blip>
+                    <a:srcRect/>
+                    <a:stretch>
+                      <a:fillRect/>
+                    </a:stretch>
+                  </pic:blipFill>
+                  <pic:spPr bwMode="auto">
+                    <a:xfrm>
+                      <a:off x="0" y="0"/>
+                      <a:ext cx="6103620" cy="2842260"/>
+                    </a:xfrm>
+                    <a:prstGeom prst="rect">
+                      <a:avLst/>
+                    </a:prstGeom>
+                    <a:noFill/>
+                    <a:ln>
+                      <a:noFill/>
+                    </a:ln>
+                  </pic:spPr>
+                </pic:pic>
+              </a:graphicData>
+            </a:graphic>
+          </wp:inline>
+        </w:drawing>
+      </w:r>
+    </w:p>
+    <w:p>
+      <w:pPr>
+        <w:ind w:right="-891"/>
+        <w:rPr>
+          <w:rFonts w:ascii="Times New Roman" w:eastAsia="Times New Roman" w:hAnsi="Times New Roman"/>
+          <w:bCs/>
+        </w:rPr>
+      </w:pPr>
+    </w:p>
+    <w:p>
+      <w:pPr>
+        <w:ind w:right="-891"/>
+        <w:rPr>
+          <w:rFonts w:ascii="Times New Roman" w:eastAsia="Times New Roman" w:hAnsi="Times New Roman"/>
+          <w:b/>
+          <w:u w:val="single"/>
+        </w:rPr>
+      </w:pPr>
+      <w:r>
+        <w:rPr>
+          <w:rFonts w:ascii="Times New Roman" w:eastAsia="Times New Roman" w:hAnsi="Times New Roman"/>
+          <w:bCs/>
+          <w:noProof/>
+        </w:rPr>
+        <w:drawing>
+          <wp:inline distT="0" distB="0" distL="0" distR="0" wp14:anchorId="6BC61C98" wp14:editId="27FFA690">
+            <wp:extent cx="6103620" cy="2880360"/>
+            <wp:effectExtent l="0" t="0" r="0" b="0"/>
+            <wp:docPr id="8" name="Picture 8"/>
+            <wp:cNvGraphicFramePr>
+              <a:graphicFrameLocks xmlns:a="http://schemas.openxmlformats.org/drawingml/2006/main" noChangeAspect="1"/>
+            </wp:cNvGraphicFramePr>
+            <a:graphic xmlns:a="http://schemas.openxmlformats.org/drawingml/2006/main">
+              <a:graphicData uri="http://schemas.openxmlformats.org/drawingml/2006/picture">
+                <pic:pic xmlns:pic="http://schemas.openxmlformats.org/drawingml/2006/picture">
+                  <pic:nvPicPr>
+                    <pic:cNvPr id="0" name="Picture 3"/>
+                    <pic:cNvPicPr>
+                      <a:picLocks noChangeAspect="1" noChangeArrowheads="1"/>
+                    </pic:cNvPicPr>
+                  </pic:nvPicPr>
+                  <pic:blipFill>
+                    <a:blip r:embed="rId24">
+                      <a:extLst>
+                        <a:ext uri="{28A0092B-C50C-407E-A947-70E740481C1C}">
+                          <a14:useLocalDpi xmlns:a14="http://schemas.microsoft.com/office/drawing/2010/main" val="0"/>
+                        </a:ext>
+                      </a:extLst>
+                    </a:blip>
+                    <a:srcRect/>
+                    <a:stretch>
+                      <a:fillRect/>
+                    </a:stretch>
+                  </pic:blipFill>
+                  <pic:spPr bwMode="auto">
+                    <a:xfrm>
+                      <a:off x="0" y="0"/>
+                      <a:ext cx="6103620" cy="2880360"/>
+                    </a:xfrm>
+                    <a:prstGeom prst="rect">
+                      <a:avLst/>
+                    </a:prstGeom>
+                    <a:noFill/>
+                    <a:ln>
+                      <a:noFill/>
+                    </a:ln>
+                  </pic:spPr>
+                </pic:pic>
+              </a:graphicData>
+            </a:graphic>
+          </wp:inline>
+        </w:drawing>
+      </w:r>
+    </w:p>
+    <w:p>
+      <w:pPr>
+        <w:ind w:right="-891"/>
+        <w:rPr>
+          <w:rFonts w:ascii="Times New Roman" w:eastAsia="Times New Roman" w:hAnsi="Times New Roman"/>
+          <w:b/>
+        </w:rPr>
+      </w:pPr>
+      <w:r>
+        <w:rPr>
+          <w:rFonts w:ascii="Times New Roman" w:eastAsia="Times New Roman" w:hAnsi="Times New Roman"/>
+          <w:bCs/>
+        </w:rPr>
+        <w:br/>
+      </w:r>
+      <w:r>
+        <w:rPr>
+          <w:rFonts w:ascii="Times New Roman" w:eastAsia="Times New Roman" w:hAnsi="Times New Roman"/>
+          <w:b/>
+          <w:u w:val="single"/>
+        </w:rPr>
+        <w:t>RESULT</w:t>
+      </w:r>
+      <w:r>
+        <w:rPr>
+          <w:rFonts w:ascii="Times New Roman" w:eastAsia="Times New Roman" w:hAnsi="Times New Roman"/>
+          <w:b/>
+        </w:rPr>
+        <w:t>:</w:t>
+      </w:r>
+    </w:p>
+    <w:p>
+      <w:pPr>
+        <w:ind w:right="-891"/>
+        <w:rPr>
+          <w:rFonts w:ascii="Times New Roman" w:eastAsia="Times New Roman" w:hAnsi="Times New Roman"/>
+        </w:rPr>
+      </w:pPr>
+      <w:r>
+        <w:rPr>
+          <w:rFonts w:ascii="Times New Roman" w:eastAsia="Times New Roman" w:hAnsi="Times New Roman"/>
+        </w:rPr>
+        <w:t>Distance was been printed on LCD and critical distance was measured within accepted values.</w:t>
+      </w:r>
+    </w:p>
+    <w:p>
+      <w:pPr>
+        <w:ind w:right="-891"/>
+        <w:rPr>
+          <w:rFonts w:ascii="Times New Roman" w:eastAsia="Times New Roman" w:hAnsi="Times New Roman"/>
+        </w:rPr>
+      </w:pPr>
+    </w:p>
+    <w:p>
+      <w:pPr>
+        <w:ind w:right="-891"/>
+        <w:rPr>
+          <w:rFonts w:ascii="Times New Roman" w:eastAsia="Times New Roman" w:hAnsi="Times New Roman"/>
+          <w:b/>
+        </w:rPr>
+      </w:pPr>
+      <w:r>
+        <w:rPr>
+          <w:rFonts w:ascii="Times New Roman" w:eastAsia="Times New Roman" w:hAnsi="Times New Roman"/>
+          <w:b/>
+          <w:u w:val="single"/>
+        </w:rPr>
+        <w:t>PRECAUTIONS</w:t>
+      </w:r>
+      <w:r>
+        <w:rPr>
+          <w:rFonts w:ascii="Times New Roman" w:eastAsia="Times New Roman" w:hAnsi="Times New Roman"/>
+          <w:b/>
+        </w:rPr>
+        <w:t>:</w:t>
+      </w:r>
+    </w:p>
+    <w:p>
+      <w:pPr>
+        <w:numPr>
+          <w:ilvl w:val="0"/>
+          <w:numId w:val="4"/>
+        </w:numPr>
+        <w:ind w:right="-891"/>
+        <w:rPr>
+          <w:rFonts w:ascii="Times New Roman" w:eastAsia="Times New Roman" w:hAnsi="Times New Roman"/>
+        </w:rPr>
+      </w:pPr>
+      <w:r>
+        <w:rPr>
+          <w:rFonts w:ascii="Times New Roman" w:eastAsia="Times New Roman" w:hAnsi="Times New Roman"/>
+        </w:rPr>
+        <w:t>Place the components a distance apart.</w:t>
+      </w:r>
+    </w:p>
+    <w:p>
+      <w:pPr>
+        <w:numPr>
+          <w:ilvl w:val="0"/>
+          <w:numId w:val="4"/>
+        </w:numPr>
+        <w:ind w:right="-891"/>
+        <w:rPr>
+          <w:rFonts w:ascii="Times New Roman" w:eastAsia="Times New Roman" w:hAnsi="Times New Roman"/>
+        </w:rPr>
+      </w:pPr>
+      <w:r>
+        <w:rPr>
+          <w:rFonts w:ascii="Times New Roman" w:eastAsia="Times New Roman" w:hAnsi="Times New Roman"/>
+        </w:rPr>
+        <w:t>Make the circuit neat and clean.</w:t>
+      </w:r>
+    </w:p>
+    <w:p>
+      <w:pPr>
+        <w:numPr>
+          <w:ilvl w:val="0"/>
+          <w:numId w:val="4"/>
+        </w:numPr>
+        <w:ind w:right="-891"/>
+        <w:rPr>
+          <w:rFonts w:ascii="Times New Roman" w:hAnsi="Times New Roman"/>
+        </w:rPr>
+      </w:pPr>
+      <w:r>
+        <w:rPr>
+          <w:rFonts w:ascii="Times New Roman" w:eastAsia="Times New Roman" w:hAnsi="Times New Roman"/>
+        </w:rPr>
+        <w:t>Keep a check so that no wire short-circuits.</w:t>
       </w:r>
     </w:p>
     <w:p>
@@ -10579,16 +11739,16 @@
 <file path=word/numbering.xml><?xml version="1.0" encoding="utf-8"?>
 <w:numbering xmlns:wpc="http://schemas.microsoft.com/office/word/2010/wordprocessingCanvas" xmlns:cx="http://schemas.microsoft.com/office/drawing/2014/chartex" xmlns:cx1="http://schemas.microsoft.com/office/drawing/2015/9/8/chartex" xmlns:cx2="http://schemas.microsoft.com/office/drawing/2015/10/21/chartex" xmlns:cx3="http://schemas.microsoft.com/office/drawing/2016/5/9/chartex" xmlns:cx4="http://schemas.microsoft.com/office/drawing/2016/5/10/chartex" xmlns:cx5="http://schemas.microsoft.com/office/drawing/2016/5/11/chartex" xmlns:cx6="http://schemas.microsoft.com/office/drawing/2016/5/12/chartex" xmlns:cx7="http://schemas.microsoft.com/office/drawing/2016/5/13/chartex" xmlns:cx8="http://schemas.microsoft.com/office/drawing/2016/5/14/chartex" xmlns:mc="http://schemas.openxmlformats.org/markup-compatibility/2006" xmlns:aink="http://schemas.microsoft.com/office/drawing/2016/ink" xmlns:am3d="http://schemas.microsoft.com/office/drawing/2017/model3d" xmlns:o="urn:schemas-microsoft-com:office:office" xmlns:r="http://schemas.openxmlformats.org/officeDocument/2006/relationships" xmlns:m="http://schemas.openxmlformats.org/officeDocument/2006/math" xmlns:v="urn:schemas-microsoft-com:vml" xmlns:wp14="http://schemas.microsoft.com/office/word/2010/wordprocessingDrawing" xmlns:wp="http://schemas.openxmlformats.org/drawingml/2006/wordprocessingDrawing" xmlns:w10="urn:schemas-microsoft-com:office:word" xmlns:w="http://schemas.openxmlformats.org/wordprocessingml/2006/main" xmlns:w14="http://schemas.microsoft.com/office/word/2010/wordml" xmlns:w15="http://schemas.microsoft.com/office/word/2012/wordml" xmlns:w16cex="http://schemas.microsoft.com/office/word/2018/wordml/cex" xmlns:w16cid="http://schemas.microsoft.com/office/word/2016/wordml/cid" xmlns:w16="http://schemas.microsoft.com/office/word/2018/wordml" xmlns:w16sdtdh="http://schemas.microsoft.com/office/word/2020/wordml/sdtdatahash" xmlns:w16se="http://schemas.microsoft.com/office/word/2015/wordml/symex" xmlns:wpg="http://schemas.microsoft.com/office/word/2010/wordprocessingGroup" xmlns:wpi="http://schemas.microsoft.com/office/word/2010/wordprocessingInk" xmlns:wne="http://schemas.microsoft.com/office/word/2006/wordml" xmlns:wps="http://schemas.microsoft.com/office/word/2010/wordprocessingShape" mc:Ignorable="w14 w15 w16se w16cid w16 w16cex w16sdtdh wp14">
   <w:abstractNum w:abstractNumId="0" w15:restartNumberingAfterBreak="0">
-    <w:nsid w:val="186627A1"/>
+    <w:nsid w:val="002C39BA"/>
     <w:multiLevelType w:val="hybridMultilevel"/>
-    <w:tmpl w:val="5F70D3E0"/>
-    <w:lvl w:ilvl="0" w:tplc="40090011">
+    <w:tmpl w:val="90D6E6F4"/>
+    <w:lvl w:ilvl="0" w:tplc="1A5EE4DC">
       <w:start w:val="1"/>
       <w:numFmt w:val="decimal"/>
       <w:lvlText w:val="%1)"/>
       <w:lvlJc w:val="left"/>
       <w:pPr>
-        <w:ind w:left="720" w:hanging="360"/>
+        <w:ind w:left="1080" w:hanging="360"/>
       </w:pPr>
       <w:rPr>
         <w:rFonts w:hint="default"/>
@@ -10600,7 +11760,7 @@
       <w:lvlText w:val="%2."/>
       <w:lvlJc w:val="left"/>
       <w:pPr>
-        <w:ind w:left="1440" w:hanging="360"/>
+        <w:ind w:left="1800" w:hanging="360"/>
       </w:pPr>
     </w:lvl>
     <w:lvl w:ilvl="2" w:tplc="4009001B" w:tentative="1">
@@ -10609,7 +11769,7 @@
       <w:lvlText w:val="%3."/>
       <w:lvlJc w:val="right"/>
       <w:pPr>
-        <w:ind w:left="2160" w:hanging="180"/>
+        <w:ind w:left="2520" w:hanging="180"/>
       </w:pPr>
     </w:lvl>
     <w:lvl w:ilvl="3" w:tplc="4009000F" w:tentative="1">
@@ -10618,7 +11778,7 @@
       <w:lvlText w:val="%4."/>
       <w:lvlJc w:val="left"/>
       <w:pPr>
-        <w:ind w:left="2880" w:hanging="360"/>
+        <w:ind w:left="3240" w:hanging="360"/>
       </w:pPr>
     </w:lvl>
     <w:lvl w:ilvl="4" w:tplc="40090019" w:tentative="1">
@@ -10627,7 +11787,7 @@
       <w:lvlText w:val="%5."/>
       <w:lvlJc w:val="left"/>
       <w:pPr>
-        <w:ind w:left="3600" w:hanging="360"/>
+        <w:ind w:left="3960" w:hanging="360"/>
       </w:pPr>
     </w:lvl>
     <w:lvl w:ilvl="5" w:tplc="4009001B" w:tentative="1">
@@ -10636,7 +11796,7 @@
       <w:lvlText w:val="%6."/>
       <w:lvlJc w:val="right"/>
       <w:pPr>
-        <w:ind w:left="4320" w:hanging="180"/>
+        <w:ind w:left="4680" w:hanging="180"/>
       </w:pPr>
     </w:lvl>
     <w:lvl w:ilvl="6" w:tplc="4009000F" w:tentative="1">
@@ -10645,7 +11805,7 @@
       <w:lvlText w:val="%7."/>
       <w:lvlJc w:val="left"/>
       <w:pPr>
-        <w:ind w:left="5040" w:hanging="360"/>
+        <w:ind w:left="5400" w:hanging="360"/>
       </w:pPr>
     </w:lvl>
     <w:lvl w:ilvl="7" w:tplc="40090019" w:tentative="1">
@@ -10654,7 +11814,7 @@
       <w:lvlText w:val="%8."/>
       <w:lvlJc w:val="left"/>
       <w:pPr>
-        <w:ind w:left="5760" w:hanging="360"/>
+        <w:ind w:left="6120" w:hanging="360"/>
       </w:pPr>
     </w:lvl>
     <w:lvl w:ilvl="8" w:tplc="4009001B" w:tentative="1">
@@ -10663,14 +11823,14 @@
       <w:lvlText w:val="%9."/>
       <w:lvlJc w:val="right"/>
       <w:pPr>
-        <w:ind w:left="6480" w:hanging="180"/>
+        <w:ind w:left="6840" w:hanging="180"/>
       </w:pPr>
     </w:lvl>
   </w:abstractNum>
   <w:abstractNum w:abstractNumId="1" w15:restartNumberingAfterBreak="0">
-    <w:nsid w:val="2B563235"/>
+    <w:nsid w:val="186627A1"/>
     <w:multiLevelType w:val="hybridMultilevel"/>
-    <w:tmpl w:val="AB28C032"/>
+    <w:tmpl w:val="5F70D3E0"/>
     <w:lvl w:ilvl="0" w:tplc="40090011">
       <w:start w:val="1"/>
       <w:numFmt w:val="decimal"/>
@@ -10757,6 +11917,95 @@
     </w:lvl>
   </w:abstractNum>
   <w:abstractNum w:abstractNumId="2" w15:restartNumberingAfterBreak="0">
+    <w:nsid w:val="2B563235"/>
+    <w:multiLevelType w:val="hybridMultilevel"/>
+    <w:tmpl w:val="AB28C032"/>
+    <w:lvl w:ilvl="0" w:tplc="40090011">
+      <w:start w:val="1"/>
+      <w:numFmt w:val="decimal"/>
+      <w:lvlText w:val="%1)"/>
+      <w:lvlJc w:val="left"/>
+      <w:pPr>
+        <w:ind w:left="720" w:hanging="360"/>
+      </w:pPr>
+      <w:rPr>
+        <w:rFonts w:hint="default"/>
+      </w:rPr>
+    </w:lvl>
+    <w:lvl w:ilvl="1" w:tplc="40090019" w:tentative="1">
+      <w:start w:val="1"/>
+      <w:numFmt w:val="lowerLetter"/>
+      <w:lvlText w:val="%2."/>
+      <w:lvlJc w:val="left"/>
+      <w:pPr>
+        <w:ind w:left="1440" w:hanging="360"/>
+      </w:pPr>
+    </w:lvl>
+    <w:lvl w:ilvl="2" w:tplc="4009001B" w:tentative="1">
+      <w:start w:val="1"/>
+      <w:numFmt w:val="lowerRoman"/>
+      <w:lvlText w:val="%3."/>
+      <w:lvlJc w:val="right"/>
+      <w:pPr>
+        <w:ind w:left="2160" w:hanging="180"/>
+      </w:pPr>
+    </w:lvl>
+    <w:lvl w:ilvl="3" w:tplc="4009000F" w:tentative="1">
+      <w:start w:val="1"/>
+      <w:numFmt w:val="decimal"/>
+      <w:lvlText w:val="%4."/>
+      <w:lvlJc w:val="left"/>
+      <w:pPr>
+        <w:ind w:left="2880" w:hanging="360"/>
+      </w:pPr>
+    </w:lvl>
+    <w:lvl w:ilvl="4" w:tplc="40090019" w:tentative="1">
+      <w:start w:val="1"/>
+      <w:numFmt w:val="lowerLetter"/>
+      <w:lvlText w:val="%5."/>
+      <w:lvlJc w:val="left"/>
+      <w:pPr>
+        <w:ind w:left="3600" w:hanging="360"/>
+      </w:pPr>
+    </w:lvl>
+    <w:lvl w:ilvl="5" w:tplc="4009001B" w:tentative="1">
+      <w:start w:val="1"/>
+      <w:numFmt w:val="lowerRoman"/>
+      <w:lvlText w:val="%6."/>
+      <w:lvlJc w:val="right"/>
+      <w:pPr>
+        <w:ind w:left="4320" w:hanging="180"/>
+      </w:pPr>
+    </w:lvl>
+    <w:lvl w:ilvl="6" w:tplc="4009000F" w:tentative="1">
+      <w:start w:val="1"/>
+      <w:numFmt w:val="decimal"/>
+      <w:lvlText w:val="%7."/>
+      <w:lvlJc w:val="left"/>
+      <w:pPr>
+        <w:ind w:left="5040" w:hanging="360"/>
+      </w:pPr>
+    </w:lvl>
+    <w:lvl w:ilvl="7" w:tplc="40090019" w:tentative="1">
+      <w:start w:val="1"/>
+      <w:numFmt w:val="lowerLetter"/>
+      <w:lvlText w:val="%8."/>
+      <w:lvlJc w:val="left"/>
+      <w:pPr>
+        <w:ind w:left="5760" w:hanging="360"/>
+      </w:pPr>
+    </w:lvl>
+    <w:lvl w:ilvl="8" w:tplc="4009001B" w:tentative="1">
+      <w:start w:val="1"/>
+      <w:numFmt w:val="lowerRoman"/>
+      <w:lvlText w:val="%9."/>
+      <w:lvlJc w:val="right"/>
+      <w:pPr>
+        <w:ind w:left="6480" w:hanging="180"/>
+      </w:pPr>
+    </w:lvl>
+  </w:abstractNum>
+  <w:abstractNum w:abstractNumId="3" w15:restartNumberingAfterBreak="0">
     <w:nsid w:val="32E71524"/>
     <w:multiLevelType w:val="multilevel"/>
     <w:tmpl w:val="32E71524"/>
@@ -10887,7 +12136,7 @@
       </w:rPr>
     </w:lvl>
   </w:abstractNum>
-  <w:abstractNum w:abstractNumId="3" w15:restartNumberingAfterBreak="0">
+  <w:abstractNum w:abstractNumId="4" w15:restartNumberingAfterBreak="0">
     <w:nsid w:val="3B530E6D"/>
     <w:multiLevelType w:val="multilevel"/>
     <w:tmpl w:val="3B530E6D"/>
@@ -11018,7 +12267,7 @@
       </w:rPr>
     </w:lvl>
   </w:abstractNum>
-  <w:abstractNum w:abstractNumId="4" w15:restartNumberingAfterBreak="0">
+  <w:abstractNum w:abstractNumId="5" w15:restartNumberingAfterBreak="0">
     <w:nsid w:val="406E042A"/>
     <w:multiLevelType w:val="hybridMultilevel"/>
     <w:tmpl w:val="FFE8ED02"/>
@@ -11107,7 +12356,7 @@
       </w:pPr>
     </w:lvl>
   </w:abstractNum>
-  <w:abstractNum w:abstractNumId="5" w15:restartNumberingAfterBreak="0">
+  <w:abstractNum w:abstractNumId="6" w15:restartNumberingAfterBreak="0">
     <w:nsid w:val="58AB7155"/>
     <w:multiLevelType w:val="multilevel"/>
     <w:tmpl w:val="58AB7155"/>
@@ -11238,7 +12487,7 @@
       </w:rPr>
     </w:lvl>
   </w:abstractNum>
-  <w:abstractNum w:abstractNumId="6" w15:restartNumberingAfterBreak="0">
+  <w:abstractNum w:abstractNumId="7" w15:restartNumberingAfterBreak="0">
     <w:nsid w:val="648F7D14"/>
     <w:multiLevelType w:val="multilevel"/>
     <w:tmpl w:val="648F7D14"/>
@@ -11369,7 +12618,7 @@
       </w:rPr>
     </w:lvl>
   </w:abstractNum>
-  <w:abstractNum w:abstractNumId="7" w15:restartNumberingAfterBreak="0">
+  <w:abstractNum w:abstractNumId="8" w15:restartNumberingAfterBreak="0">
     <w:nsid w:val="772A5E78"/>
     <w:multiLevelType w:val="hybridMultilevel"/>
     <w:tmpl w:val="8460C6F4"/>
@@ -11458,7 +12707,7 @@
       </w:pPr>
     </w:lvl>
   </w:abstractNum>
-  <w:abstractNum w:abstractNumId="8" w15:restartNumberingAfterBreak="0">
+  <w:abstractNum w:abstractNumId="9" w15:restartNumberingAfterBreak="0">
     <w:nsid w:val="7DF15EC4"/>
     <w:multiLevelType w:val="hybridMultilevel"/>
     <w:tmpl w:val="A56E15F6"/>
@@ -11548,7 +12797,7 @@
     </w:lvl>
   </w:abstractNum>
   <w:num w:numId="1">
-    <w:abstractNumId w:val="6"/>
+    <w:abstractNumId w:val="7"/>
     <w:lvlOverride w:ilvl="0">
       <w:startOverride w:val="1"/>
     </w:lvlOverride>
@@ -11578,27 +12827,30 @@
     </w:lvlOverride>
   </w:num>
   <w:num w:numId="2">
+    <w:abstractNumId w:val="4"/>
+  </w:num>
+  <w:num w:numId="3">
     <w:abstractNumId w:val="3"/>
   </w:num>
-  <w:num w:numId="3">
+  <w:num w:numId="4">
+    <w:abstractNumId w:val="6"/>
+  </w:num>
+  <w:num w:numId="5">
+    <w:abstractNumId w:val="9"/>
+  </w:num>
+  <w:num w:numId="6">
     <w:abstractNumId w:val="2"/>
   </w:num>
-  <w:num w:numId="4">
+  <w:num w:numId="7">
     <w:abstractNumId w:val="5"/>
   </w:num>
-  <w:num w:numId="5">
+  <w:num w:numId="8">
     <w:abstractNumId w:val="8"/>
   </w:num>
-  <w:num w:numId="6">
+  <w:num w:numId="9">
     <w:abstractNumId w:val="1"/>
   </w:num>
-  <w:num w:numId="7">
-    <w:abstractNumId w:val="4"/>
-  </w:num>
-  <w:num w:numId="8">
-    <w:abstractNumId w:val="7"/>
-  </w:num>
-  <w:num w:numId="9">
+  <w:num w:numId="10">
     <w:abstractNumId w:val="0"/>
   </w:num>
 </w:numbering>

</xml_diff>